<commit_message>
Update Use Case, Visualizzazione Coda da Terminare
Da terminare flusso alternativo dello Use Case Visualizzazione Coda
</commit_message>
<xml_diff>
--- a/Documenti/Use Case/Eliminazione-Prenotazione_Use-Case.docx
+++ b/Documenti/Use Case/Eliminazione-Prenotazione_Use-Case.docx
@@ -1,6 +1,6 @@
 
 <file path=word/document.xml><?xml version="1.0" encoding="utf-8"?>
-<w:document xmlns:wpc="http://schemas.microsoft.com/office/word/2010/wordprocessingCanvas" xmlns:cx="http://schemas.microsoft.com/office/drawing/2014/chartex" xmlns:cx1="http://schemas.microsoft.com/office/drawing/2015/9/8/chartex" xmlns:cx2="http://schemas.microsoft.com/office/drawing/2015/10/21/chartex" xmlns:cx3="http://schemas.microsoft.com/office/drawing/2016/5/9/chartex" xmlns:cx4="http://schemas.microsoft.com/office/drawing/2016/5/10/chartex" xmlns:cx5="http://schemas.microsoft.com/office/drawing/2016/5/11/chartex" xmlns:cx6="http://schemas.microsoft.com/office/drawing/2016/5/12/chartex" xmlns:cx7="http://schemas.microsoft.com/office/drawing/2016/5/13/chartex" xmlns:cx8="http://schemas.microsoft.com/office/drawing/2016/5/14/chartex" xmlns:mc="http://schemas.openxmlformats.org/markup-compatibility/2006" xmlns:aink="http://schemas.microsoft.com/office/drawing/2016/ink" xmlns:am3d="http://schemas.microsoft.com/office/drawing/2017/model3d" xmlns:o="urn:schemas-microsoft-com:office:office" xmlns:r="http://schemas.openxmlformats.org/officeDocument/2006/relationships" xmlns:m="http://schemas.openxmlformats.org/officeDocument/2006/math" xmlns:v="urn:schemas-microsoft-com:vml" xmlns:wp14="http://schemas.microsoft.com/office/word/2010/wordprocessingDrawing" xmlns:wp="http://schemas.openxmlformats.org/drawingml/2006/wordprocessingDrawing" xmlns:w10="urn:schemas-microsoft-com:office:word" xmlns:w="http://schemas.openxmlformats.org/wordprocessingml/2006/main" xmlns:w14="http://schemas.microsoft.com/office/word/2010/wordml" xmlns:w15="http://schemas.microsoft.com/office/word/2012/wordml" xmlns:w16cex="http://schemas.microsoft.com/office/word/2018/wordml/cex" xmlns:w16cid="http://schemas.microsoft.com/office/word/2016/wordml/cid" xmlns:w16="http://schemas.microsoft.com/office/word/2018/wordml" xmlns:w16se="http://schemas.microsoft.com/office/word/2015/wordml/symex" xmlns:wpg="http://schemas.microsoft.com/office/word/2010/wordprocessingGroup" xmlns:wpi="http://schemas.microsoft.com/office/word/2010/wordprocessingInk" xmlns:wne="http://schemas.microsoft.com/office/word/2006/wordml" xmlns:wps="http://schemas.microsoft.com/office/word/2010/wordprocessingShape" mc:Ignorable="w14 w15 w16se w16cid w16 w16cex wp14">
+<w:document xmlns:wpc="http://schemas.microsoft.com/office/word/2010/wordprocessingCanvas" xmlns:cx="http://schemas.microsoft.com/office/drawing/2014/chartex" xmlns:cx1="http://schemas.microsoft.com/office/drawing/2015/9/8/chartex" xmlns:cx2="http://schemas.microsoft.com/office/drawing/2015/10/21/chartex" xmlns:cx3="http://schemas.microsoft.com/office/drawing/2016/5/9/chartex" xmlns:cx4="http://schemas.microsoft.com/office/drawing/2016/5/10/chartex" xmlns:cx5="http://schemas.microsoft.com/office/drawing/2016/5/11/chartex" xmlns:cx6="http://schemas.microsoft.com/office/drawing/2016/5/12/chartex" xmlns:cx7="http://schemas.microsoft.com/office/drawing/2016/5/13/chartex" xmlns:cx8="http://schemas.microsoft.com/office/drawing/2016/5/14/chartex" xmlns:mc="http://schemas.openxmlformats.org/markup-compatibility/2006" xmlns:aink="http://schemas.microsoft.com/office/drawing/2016/ink" xmlns:am3d="http://schemas.microsoft.com/office/drawing/2017/model3d" xmlns:o="urn:schemas-microsoft-com:office:office" xmlns:r="http://schemas.openxmlformats.org/officeDocument/2006/relationships" xmlns:m="http://schemas.openxmlformats.org/officeDocument/2006/math" xmlns:v="urn:schemas-microsoft-com:vml" xmlns:wp14="http://schemas.microsoft.com/office/word/2010/wordprocessingDrawing" xmlns:wp="http://schemas.openxmlformats.org/drawingml/2006/wordprocessingDrawing" xmlns:w10="urn:schemas-microsoft-com:office:word" xmlns:w="http://schemas.openxmlformats.org/wordprocessingml/2006/main" xmlns:w14="http://schemas.microsoft.com/office/word/2010/wordml" xmlns:w15="http://schemas.microsoft.com/office/word/2012/wordml" xmlns:w16cid="http://schemas.microsoft.com/office/word/2016/wordml/cid" xmlns:w16se="http://schemas.microsoft.com/office/word/2015/wordml/symex" xmlns:wpg="http://schemas.microsoft.com/office/word/2010/wordprocessingGroup" xmlns:wpi="http://schemas.microsoft.com/office/word/2010/wordprocessingInk" xmlns:wne="http://schemas.microsoft.com/office/word/2006/wordml" xmlns:wps="http://schemas.microsoft.com/office/word/2010/wordprocessingShape" mc:Ignorable="w14 w15 w16se w16cid wp14">
   <w:body>
     <w:p>
       <w:pPr>
@@ -17,7 +17,15 @@
           <w:sz w:val="28"/>
           <w:szCs w:val="28"/>
         </w:rPr>
-        <w:t>Annullamento Prenotazione</w:t>
+        <w:t>Eliminazione</w:t>
+      </w:r>
+      <w:r>
+        <w:rPr>
+          <w:b/>
+          <w:sz w:val="28"/>
+          <w:szCs w:val="28"/>
+        </w:rPr>
+        <w:t xml:space="preserve"> Prenotazione</w:t>
       </w:r>
     </w:p>
     <w:tbl>
@@ -161,7 +169,41 @@
                 <w:i/>
                 <w:iCs/>
               </w:rPr>
-              <w:t>26/10/2020</w:t>
+              <w:t>2</w:t>
+            </w:r>
+            <w:r>
+              <w:rPr>
+                <w:bCs/>
+                <w:i/>
+                <w:iCs/>
+              </w:rPr>
+              <w:t>8</w:t>
+            </w:r>
+            <w:r>
+              <w:rPr>
+                <w:bCs/>
+                <w:i/>
+                <w:iCs/>
+              </w:rPr>
+              <w:t>/1</w:t>
+            </w:r>
+            <w:r>
+              <w:rPr>
+                <w:bCs/>
+                <w:i/>
+                <w:iCs/>
+              </w:rPr>
+              <w:t>1</w:t>
+            </w:r>
+            <w:bookmarkStart w:id="0" w:name="_GoBack"/>
+            <w:bookmarkEnd w:id="0"/>
+            <w:r>
+              <w:rPr>
+                <w:bCs/>
+                <w:i/>
+                <w:iCs/>
+              </w:rPr>
+              <w:t>/2020</w:t>
             </w:r>
           </w:p>
         </w:tc>
@@ -213,13 +255,23 @@
                 <w:iCs/>
               </w:rPr>
             </w:pPr>
-            <w:r>
-              <w:rPr>
-                <w:bCs/>
-                <w:i/>
-                <w:iCs/>
-              </w:rPr>
-              <w:t>Vers.</w:t>
+            <w:proofErr w:type="spellStart"/>
+            <w:r>
+              <w:rPr>
+                <w:bCs/>
+                <w:i/>
+                <w:iCs/>
+              </w:rPr>
+              <w:t>Vers</w:t>
+            </w:r>
+            <w:proofErr w:type="spellEnd"/>
+            <w:r>
+              <w:rPr>
+                <w:bCs/>
+                <w:i/>
+                <w:iCs/>
+              </w:rPr>
+              <w:t>.</w:t>
             </w:r>
           </w:p>
         </w:tc>
@@ -242,7 +294,15 @@
                 <w:i/>
                 <w:iCs/>
               </w:rPr>
-              <w:t>0.00.001</w:t>
+              <w:t>0.00.00</w:t>
+            </w:r>
+            <w:r>
+              <w:rPr>
+                <w:bCs/>
+                <w:i/>
+                <w:iCs/>
+              </w:rPr>
+              <w:t>2</w:t>
             </w:r>
           </w:p>
         </w:tc>
@@ -484,8 +544,17 @@
                 <w:b/>
                 <w:bCs/>
               </w:rPr>
-              <w:t>Entry Condition</w:t>
-            </w:r>
+              <w:t xml:space="preserve">Entry </w:t>
+            </w:r>
+            <w:proofErr w:type="spellStart"/>
+            <w:r>
+              <w:rPr>
+                <w:b/>
+                <w:bCs/>
+              </w:rPr>
+              <w:t>Condition</w:t>
+            </w:r>
+            <w:proofErr w:type="spellEnd"/>
           </w:p>
         </w:tc>
         <w:tc>
@@ -522,8 +591,17 @@
                 <w:b/>
                 <w:bCs/>
               </w:rPr>
-              <w:t>Exit condition</w:t>
-            </w:r>
+              <w:t xml:space="preserve">Exit </w:t>
+            </w:r>
+            <w:proofErr w:type="spellStart"/>
+            <w:r>
+              <w:rPr>
+                <w:b/>
+                <w:bCs/>
+              </w:rPr>
+              <w:t>condition</w:t>
+            </w:r>
+            <w:proofErr w:type="spellEnd"/>
           </w:p>
           <w:p>
             <w:r>
@@ -568,13 +646,27 @@
                 <w:b/>
                 <w:bCs/>
               </w:rPr>
-              <w:t>Exit condition</w:t>
-            </w:r>
-          </w:p>
-          <w:p>
-            <w:r>
-              <w:t xml:space="preserve">                       On failure</w:t>
-            </w:r>
+              <w:t xml:space="preserve">Exit </w:t>
+            </w:r>
+            <w:proofErr w:type="spellStart"/>
+            <w:r>
+              <w:rPr>
+                <w:b/>
+                <w:bCs/>
+              </w:rPr>
+              <w:t>condition</w:t>
+            </w:r>
+            <w:proofErr w:type="spellEnd"/>
+          </w:p>
+          <w:p>
+            <w:r>
+              <w:t xml:space="preserve">                       On </w:t>
+            </w:r>
+            <w:proofErr w:type="spellStart"/>
+            <w:r>
+              <w:t>failure</w:t>
+            </w:r>
+            <w:proofErr w:type="spellEnd"/>
           </w:p>
         </w:tc>
         <w:tc>
@@ -587,7 +679,19 @@
               <w:rPr>
                 <w:bCs/>
               </w:rPr>
-              <w:t>Non viene cancellata alcuna prenotazione, si visualizza un messaggio di errore</w:t>
+              <w:t xml:space="preserve">Non viene cancellata alcuna prenotazione, </w:t>
+            </w:r>
+            <w:r>
+              <w:rPr>
+                <w:bCs/>
+              </w:rPr>
+              <w:t>viene visualizzato</w:t>
+            </w:r>
+            <w:r>
+              <w:rPr>
+                <w:bCs/>
+              </w:rPr>
+              <w:t xml:space="preserve"> un messaggio di errore</w:t>
             </w:r>
           </w:p>
         </w:tc>
@@ -608,8 +712,17 @@
                 <w:b/>
                 <w:bCs/>
               </w:rPr>
-              <w:t>Rilevanza/User Priority</w:t>
-            </w:r>
+              <w:t xml:space="preserve">Rilevanza/User </w:t>
+            </w:r>
+            <w:proofErr w:type="spellStart"/>
+            <w:r>
+              <w:rPr>
+                <w:b/>
+                <w:bCs/>
+              </w:rPr>
+              <w:t>Priority</w:t>
+            </w:r>
+            <w:proofErr w:type="spellEnd"/>
           </w:p>
         </w:tc>
         <w:tc>
@@ -719,13 +832,23 @@
                 <w:bCs/>
               </w:rPr>
             </w:pPr>
+            <w:proofErr w:type="spellStart"/>
             <w:r>
               <w:rPr>
                 <w:rFonts w:eastAsia="Calibri"/>
                 <w:b/>
                 <w:bCs/>
               </w:rPr>
-              <w:t>Generalization of</w:t>
+              <w:t>Generalization</w:t>
+            </w:r>
+            <w:proofErr w:type="spellEnd"/>
+            <w:r>
+              <w:rPr>
+                <w:rFonts w:eastAsia="Calibri"/>
+                <w:b/>
+                <w:bCs/>
+              </w:rPr>
+              <w:t xml:space="preserve"> of</w:t>
             </w:r>
           </w:p>
         </w:tc>
@@ -886,7 +1009,16 @@
           </w:tcPr>
           <w:p>
             <w:r>
-              <w:t>L’utente conferma il suo intento di cancellare la prenotazione</w:t>
+              <w:t xml:space="preserve">L’utente conferma </w:t>
+            </w:r>
+            <w:r>
+              <w:t>l’</w:t>
+            </w:r>
+            <w:r>
+              <w:t>intento di cancellare la prenotazione</w:t>
+            </w:r>
+            <w:r>
+              <w:t>.</w:t>
             </w:r>
           </w:p>
         </w:tc>
@@ -931,7 +1063,37 @@
               <w:rPr>
                 <w:iCs/>
               </w:rPr>
-              <w:t>Il sistema elimina dal database la prenotazione selezionata, aggiornando le code, e mostra all’utente la sua lista delle prenotazioni aggiornata</w:t>
+              <w:t>Il sistema elimina dal database la prenotazione selezionata</w:t>
+            </w:r>
+            <w:r>
+              <w:rPr>
+                <w:iCs/>
+              </w:rPr>
+              <w:t xml:space="preserve"> </w:t>
+            </w:r>
+            <w:r>
+              <w:rPr>
+                <w:iCs/>
+              </w:rPr>
+              <w:t>aggiornando le code</w:t>
+            </w:r>
+            <w:r>
+              <w:rPr>
+                <w:iCs/>
+              </w:rPr>
+              <w:t xml:space="preserve"> </w:t>
+            </w:r>
+            <w:r>
+              <w:rPr>
+                <w:iCs/>
+              </w:rPr>
+              <w:t>e mostra all’utente la sua lista delle prenotazioni aggiornata</w:t>
+            </w:r>
+            <w:r>
+              <w:rPr>
+                <w:iCs/>
+              </w:rPr>
+              <w:t>.</w:t>
             </w:r>
           </w:p>
         </w:tc>
@@ -1008,6 +1170,9 @@
           <w:p>
             <w:r>
               <w:t>Il sistema non apporta modifiche e rimanda alla pagina personale dell’utente non modificata</w:t>
+            </w:r>
+            <w:r>
+              <w:t>.</w:t>
             </w:r>
           </w:p>
         </w:tc>
@@ -1025,7 +1190,7 @@
 </file>
 
 <file path=word/endnotes.xml><?xml version="1.0" encoding="utf-8"?>
-<w:endnotes xmlns:wpc="http://schemas.microsoft.com/office/word/2010/wordprocessingCanvas" xmlns:cx="http://schemas.microsoft.com/office/drawing/2014/chartex" xmlns:cx1="http://schemas.microsoft.com/office/drawing/2015/9/8/chartex" xmlns:cx2="http://schemas.microsoft.com/office/drawing/2015/10/21/chartex" xmlns:cx3="http://schemas.microsoft.com/office/drawing/2016/5/9/chartex" xmlns:cx4="http://schemas.microsoft.com/office/drawing/2016/5/10/chartex" xmlns:cx5="http://schemas.microsoft.com/office/drawing/2016/5/11/chartex" xmlns:cx6="http://schemas.microsoft.com/office/drawing/2016/5/12/chartex" xmlns:cx7="http://schemas.microsoft.com/office/drawing/2016/5/13/chartex" xmlns:cx8="http://schemas.microsoft.com/office/drawing/2016/5/14/chartex" xmlns:mc="http://schemas.openxmlformats.org/markup-compatibility/2006" xmlns:aink="http://schemas.microsoft.com/office/drawing/2016/ink" xmlns:am3d="http://schemas.microsoft.com/office/drawing/2017/model3d" xmlns:o="urn:schemas-microsoft-com:office:office" xmlns:r="http://schemas.openxmlformats.org/officeDocument/2006/relationships" xmlns:m="http://schemas.openxmlformats.org/officeDocument/2006/math" xmlns:v="urn:schemas-microsoft-com:vml" xmlns:wp14="http://schemas.microsoft.com/office/word/2010/wordprocessingDrawing" xmlns:wp="http://schemas.openxmlformats.org/drawingml/2006/wordprocessingDrawing" xmlns:w10="urn:schemas-microsoft-com:office:word" xmlns:w="http://schemas.openxmlformats.org/wordprocessingml/2006/main" xmlns:w14="http://schemas.microsoft.com/office/word/2010/wordml" xmlns:w15="http://schemas.microsoft.com/office/word/2012/wordml" xmlns:w16cex="http://schemas.microsoft.com/office/word/2018/wordml/cex" xmlns:w16cid="http://schemas.microsoft.com/office/word/2016/wordml/cid" xmlns:w16="http://schemas.microsoft.com/office/word/2018/wordml" xmlns:w16se="http://schemas.microsoft.com/office/word/2015/wordml/symex" xmlns:wpg="http://schemas.microsoft.com/office/word/2010/wordprocessingGroup" xmlns:wpi="http://schemas.microsoft.com/office/word/2010/wordprocessingInk" xmlns:wne="http://schemas.microsoft.com/office/word/2006/wordml" xmlns:wps="http://schemas.microsoft.com/office/word/2010/wordprocessingShape" mc:Ignorable="w14 w15 w16se w16cid w16 w16cex wp14">
+<w:endnotes xmlns:wpc="http://schemas.microsoft.com/office/word/2010/wordprocessingCanvas" xmlns:cx="http://schemas.microsoft.com/office/drawing/2014/chartex" xmlns:cx1="http://schemas.microsoft.com/office/drawing/2015/9/8/chartex" xmlns:cx2="http://schemas.microsoft.com/office/drawing/2015/10/21/chartex" xmlns:cx3="http://schemas.microsoft.com/office/drawing/2016/5/9/chartex" xmlns:cx4="http://schemas.microsoft.com/office/drawing/2016/5/10/chartex" xmlns:cx5="http://schemas.microsoft.com/office/drawing/2016/5/11/chartex" xmlns:cx6="http://schemas.microsoft.com/office/drawing/2016/5/12/chartex" xmlns:cx7="http://schemas.microsoft.com/office/drawing/2016/5/13/chartex" xmlns:cx8="http://schemas.microsoft.com/office/drawing/2016/5/14/chartex" xmlns:mc="http://schemas.openxmlformats.org/markup-compatibility/2006" xmlns:aink="http://schemas.microsoft.com/office/drawing/2016/ink" xmlns:am3d="http://schemas.microsoft.com/office/drawing/2017/model3d" xmlns:o="urn:schemas-microsoft-com:office:office" xmlns:r="http://schemas.openxmlformats.org/officeDocument/2006/relationships" xmlns:m="http://schemas.openxmlformats.org/officeDocument/2006/math" xmlns:v="urn:schemas-microsoft-com:vml" xmlns:wp14="http://schemas.microsoft.com/office/word/2010/wordprocessingDrawing" xmlns:wp="http://schemas.openxmlformats.org/drawingml/2006/wordprocessingDrawing" xmlns:w10="urn:schemas-microsoft-com:office:word" xmlns:w="http://schemas.openxmlformats.org/wordprocessingml/2006/main" xmlns:w14="http://schemas.microsoft.com/office/word/2010/wordml" xmlns:w15="http://schemas.microsoft.com/office/word/2012/wordml" xmlns:w16cid="http://schemas.microsoft.com/office/word/2016/wordml/cid" xmlns:w16se="http://schemas.microsoft.com/office/word/2015/wordml/symex" xmlns:wpg="http://schemas.microsoft.com/office/word/2010/wordprocessingGroup" xmlns:wpi="http://schemas.microsoft.com/office/word/2010/wordprocessingInk" xmlns:wne="http://schemas.microsoft.com/office/word/2006/wordml" xmlns:wps="http://schemas.microsoft.com/office/word/2010/wordprocessingShape" mc:Ignorable="w14 w15 w16se w16cid wp14">
   <w:endnote w:type="separator" w:id="-1">
     <w:p>
       <w:pPr>
@@ -1050,7 +1215,7 @@
 </file>
 
 <file path=word/footnotes.xml><?xml version="1.0" encoding="utf-8"?>
-<w:footnotes xmlns:wpc="http://schemas.microsoft.com/office/word/2010/wordprocessingCanvas" xmlns:cx="http://schemas.microsoft.com/office/drawing/2014/chartex" xmlns:cx1="http://schemas.microsoft.com/office/drawing/2015/9/8/chartex" xmlns:cx2="http://schemas.microsoft.com/office/drawing/2015/10/21/chartex" xmlns:cx3="http://schemas.microsoft.com/office/drawing/2016/5/9/chartex" xmlns:cx4="http://schemas.microsoft.com/office/drawing/2016/5/10/chartex" xmlns:cx5="http://schemas.microsoft.com/office/drawing/2016/5/11/chartex" xmlns:cx6="http://schemas.microsoft.com/office/drawing/2016/5/12/chartex" xmlns:cx7="http://schemas.microsoft.com/office/drawing/2016/5/13/chartex" xmlns:cx8="http://schemas.microsoft.com/office/drawing/2016/5/14/chartex" xmlns:mc="http://schemas.openxmlformats.org/markup-compatibility/2006" xmlns:aink="http://schemas.microsoft.com/office/drawing/2016/ink" xmlns:am3d="http://schemas.microsoft.com/office/drawing/2017/model3d" xmlns:o="urn:schemas-microsoft-com:office:office" xmlns:r="http://schemas.openxmlformats.org/officeDocument/2006/relationships" xmlns:m="http://schemas.openxmlformats.org/officeDocument/2006/math" xmlns:v="urn:schemas-microsoft-com:vml" xmlns:wp14="http://schemas.microsoft.com/office/word/2010/wordprocessingDrawing" xmlns:wp="http://schemas.openxmlformats.org/drawingml/2006/wordprocessingDrawing" xmlns:w10="urn:schemas-microsoft-com:office:word" xmlns:w="http://schemas.openxmlformats.org/wordprocessingml/2006/main" xmlns:w14="http://schemas.microsoft.com/office/word/2010/wordml" xmlns:w15="http://schemas.microsoft.com/office/word/2012/wordml" xmlns:w16cex="http://schemas.microsoft.com/office/word/2018/wordml/cex" xmlns:w16cid="http://schemas.microsoft.com/office/word/2016/wordml/cid" xmlns:w16="http://schemas.microsoft.com/office/word/2018/wordml" xmlns:w16se="http://schemas.microsoft.com/office/word/2015/wordml/symex" xmlns:wpg="http://schemas.microsoft.com/office/word/2010/wordprocessingGroup" xmlns:wpi="http://schemas.microsoft.com/office/word/2010/wordprocessingInk" xmlns:wne="http://schemas.microsoft.com/office/word/2006/wordml" xmlns:wps="http://schemas.microsoft.com/office/word/2010/wordprocessingShape" mc:Ignorable="w14 w15 w16se w16cid w16 w16cex wp14">
+<w:footnotes xmlns:wpc="http://schemas.microsoft.com/office/word/2010/wordprocessingCanvas" xmlns:cx="http://schemas.microsoft.com/office/drawing/2014/chartex" xmlns:cx1="http://schemas.microsoft.com/office/drawing/2015/9/8/chartex" xmlns:cx2="http://schemas.microsoft.com/office/drawing/2015/10/21/chartex" xmlns:cx3="http://schemas.microsoft.com/office/drawing/2016/5/9/chartex" xmlns:cx4="http://schemas.microsoft.com/office/drawing/2016/5/10/chartex" xmlns:cx5="http://schemas.microsoft.com/office/drawing/2016/5/11/chartex" xmlns:cx6="http://schemas.microsoft.com/office/drawing/2016/5/12/chartex" xmlns:cx7="http://schemas.microsoft.com/office/drawing/2016/5/13/chartex" xmlns:cx8="http://schemas.microsoft.com/office/drawing/2016/5/14/chartex" xmlns:mc="http://schemas.openxmlformats.org/markup-compatibility/2006" xmlns:aink="http://schemas.microsoft.com/office/drawing/2016/ink" xmlns:am3d="http://schemas.microsoft.com/office/drawing/2017/model3d" xmlns:o="urn:schemas-microsoft-com:office:office" xmlns:r="http://schemas.openxmlformats.org/officeDocument/2006/relationships" xmlns:m="http://schemas.openxmlformats.org/officeDocument/2006/math" xmlns:v="urn:schemas-microsoft-com:vml" xmlns:wp14="http://schemas.microsoft.com/office/word/2010/wordprocessingDrawing" xmlns:wp="http://schemas.openxmlformats.org/drawingml/2006/wordprocessingDrawing" xmlns:w10="urn:schemas-microsoft-com:office:word" xmlns:w="http://schemas.openxmlformats.org/wordprocessingml/2006/main" xmlns:w14="http://schemas.microsoft.com/office/word/2010/wordml" xmlns:w15="http://schemas.microsoft.com/office/word/2012/wordml" xmlns:w16cid="http://schemas.microsoft.com/office/word/2016/wordml/cid" xmlns:w16se="http://schemas.microsoft.com/office/word/2015/wordml/symex" xmlns:wpg="http://schemas.microsoft.com/office/word/2010/wordprocessingGroup" xmlns:wpi="http://schemas.microsoft.com/office/word/2010/wordprocessingInk" xmlns:wne="http://schemas.microsoft.com/office/word/2006/wordml" xmlns:wps="http://schemas.microsoft.com/office/word/2010/wordprocessingShape" mc:Ignorable="w14 w15 w16se w16cid wp14">
   <w:footnote w:type="separator" w:id="-1">
     <w:p>
       <w:pPr>
@@ -1075,7 +1240,7 @@
 </file>
 
 <file path=word/styles.xml><?xml version="1.0" encoding="utf-8"?>
-<w:styles xmlns:mc="http://schemas.openxmlformats.org/markup-compatibility/2006" xmlns:r="http://schemas.openxmlformats.org/officeDocument/2006/relationships" xmlns:w="http://schemas.openxmlformats.org/wordprocessingml/2006/main" xmlns:w14="http://schemas.microsoft.com/office/word/2010/wordml" xmlns:w15="http://schemas.microsoft.com/office/word/2012/wordml" xmlns:w16cex="http://schemas.microsoft.com/office/word/2018/wordml/cex" xmlns:w16cid="http://schemas.microsoft.com/office/word/2016/wordml/cid" xmlns:w16="http://schemas.microsoft.com/office/word/2018/wordml" xmlns:w16se="http://schemas.microsoft.com/office/word/2015/wordml/symex" mc:Ignorable="w14 w15 w16se w16cid w16 w16cex">
+<w:styles xmlns:mc="http://schemas.openxmlformats.org/markup-compatibility/2006" xmlns:r="http://schemas.openxmlformats.org/officeDocument/2006/relationships" xmlns:w="http://schemas.openxmlformats.org/wordprocessingml/2006/main" xmlns:w14="http://schemas.microsoft.com/office/word/2010/wordml" xmlns:w15="http://schemas.microsoft.com/office/word/2012/wordml" xmlns:w16cid="http://schemas.microsoft.com/office/word/2016/wordml/cid" xmlns:w16se="http://schemas.microsoft.com/office/word/2015/wordml/symex" mc:Ignorable="w14 w15 w16se w16cid">
   <w:docDefaults>
     <w:rPrDefault>
       <w:rPr>
@@ -1882,7 +2047,7 @@
 </file>
 
 <file path=customXml/itemProps1.xml><?xml version="1.0" encoding="utf-8"?>
-<ds:datastoreItem xmlns:ds="http://schemas.openxmlformats.org/officeDocument/2006/customXml" ds:itemID="{96313102-A8FF-4CDB-82CB-CB6A0366C8E5}">
+<ds:datastoreItem xmlns:ds="http://schemas.openxmlformats.org/officeDocument/2006/customXml" ds:itemID="{F8B70FCB-5337-4FB2-8CC4-B43465F3120D}">
   <ds:schemaRefs>
     <ds:schemaRef ds:uri="http://schemas.openxmlformats.org/officeDocument/2006/bibliography"/>
   </ds:schemaRefs>

</xml_diff>